<commit_message>
Db was set and ready for further work
</commit_message>
<xml_diff>
--- a/Documentation/ТЗ/Техническое_задание_2.docx
+++ b/Documentation/ТЗ/Техническое_задание_2.docx
@@ -347,20 +347,26 @@
           <w:rFonts w:ascii="Arial" w:hAnsi="Arial" w:cs="Arial"/>
           <w:u w:val="single"/>
         </w:rPr>
-        <w:t>2</w:t>
+        <w:t>1</w:t>
+      </w:r>
+      <w:r>
+        <w:rPr>
+          <w:rFonts w:ascii="Arial" w:hAnsi="Arial" w:cs="Arial"/>
+        </w:rPr>
+        <w:t>»</w:t>
+      </w:r>
+      <w:r>
+        <w:rPr>
+          <w:rFonts w:ascii="Arial" w:hAnsi="Arial" w:cs="Arial"/>
+        </w:rPr>
+        <w:t xml:space="preserve">  </w:t>
       </w:r>
       <w:r>
         <w:rPr>
           <w:rFonts w:ascii="Arial" w:hAnsi="Arial" w:cs="Arial"/>
           <w:u w:val="single"/>
         </w:rPr>
-        <w:t>5</w:t>
-      </w:r>
-      <w:r>
-        <w:rPr>
-          <w:rFonts w:ascii="Arial" w:hAnsi="Arial" w:cs="Arial"/>
-        </w:rPr>
-        <w:t>»</w:t>
+        <w:t>апреля</w:t>
       </w:r>
       <w:r>
         <w:rPr>
@@ -371,19 +377,6 @@
       <w:r>
         <w:rPr>
           <w:rFonts w:ascii="Arial" w:hAnsi="Arial" w:cs="Arial"/>
-          <w:u w:val="single"/>
-        </w:rPr>
-        <w:t>марта</w:t>
-      </w:r>
-      <w:r>
-        <w:rPr>
-          <w:rFonts w:ascii="Arial" w:hAnsi="Arial" w:cs="Arial"/>
-        </w:rPr>
-        <w:t xml:space="preserve">  </w:t>
-      </w:r>
-      <w:r>
-        <w:rPr>
-          <w:rFonts w:ascii="Arial" w:hAnsi="Arial" w:cs="Arial"/>
         </w:rPr>
         <w:t>201</w:t>
       </w:r>
@@ -391,7 +384,13 @@
         <w:rPr>
           <w:rFonts w:ascii="Arial" w:hAnsi="Arial" w:cs="Arial"/>
         </w:rPr>
-        <w:t>3 г.</w:t>
+        <w:t>4</w:t>
+      </w:r>
+      <w:r>
+        <w:rPr>
+          <w:rFonts w:ascii="Arial" w:hAnsi="Arial" w:cs="Arial"/>
+        </w:rPr>
+        <w:t xml:space="preserve"> г.</w:t>
       </w:r>
     </w:p>
     <w:p>
@@ -533,7 +532,13 @@
         <w:rPr>
           <w:rFonts w:ascii="Arial" w:hAnsi="Arial" w:cs="Arial"/>
         </w:rPr>
-        <w:t>3 г.</w:t>
+        <w:t>4</w:t>
+      </w:r>
+      <w:r>
+        <w:rPr>
+          <w:rFonts w:ascii="Arial" w:hAnsi="Arial" w:cs="Arial"/>
+        </w:rPr>
+        <w:t xml:space="preserve"> г.</w:t>
       </w:r>
     </w:p>
     <w:p>
@@ -993,7 +998,14 @@
           <w:sz w:val="28"/>
           <w:szCs w:val="28"/>
         </w:rPr>
-        <w:t xml:space="preserve"> пользователей, заинтересованных в помощи</w:t>
+        <w:t xml:space="preserve"> пользователей, заинтересованных в </w:t>
+      </w:r>
+      <w:r>
+        <w:rPr>
+          <w:sz w:val="28"/>
+          <w:szCs w:val="28"/>
+        </w:rPr>
+        <w:t>поддержке автоматизированной системы</w:t>
       </w:r>
       <w:r>
         <w:rPr>
@@ -1035,7 +1047,42 @@
           <w:sz w:val="28"/>
           <w:szCs w:val="28"/>
         </w:rPr>
-        <w:t xml:space="preserve">интересующиеся окружающей средой и ее состоянием, </w:t>
+        <w:t xml:space="preserve">интересующиеся </w:t>
+      </w:r>
+      <w:r>
+        <w:rPr>
+          <w:sz w:val="28"/>
+          <w:szCs w:val="28"/>
+        </w:rPr>
+        <w:t xml:space="preserve">состоянием </w:t>
+      </w:r>
+      <w:r>
+        <w:rPr>
+          <w:sz w:val="28"/>
+          <w:szCs w:val="28"/>
+        </w:rPr>
+        <w:t>окружающей сред</w:t>
+      </w:r>
+      <w:r>
+        <w:rPr>
+          <w:sz w:val="28"/>
+          <w:szCs w:val="28"/>
+        </w:rPr>
+        <w:t>ы</w:t>
+      </w:r>
+      <w:r>
+        <w:rPr>
+          <w:sz w:val="28"/>
+          <w:szCs w:val="28"/>
+        </w:rPr>
+        <w:t>;</w:t>
+      </w:r>
+      <w:r>
+        <w:rPr>
+          <w:sz w:val="28"/>
+          <w:szCs w:val="28"/>
+        </w:rPr>
+        <w:t xml:space="preserve"> </w:t>
       </w:r>
       <w:r>
         <w:rPr>
@@ -1147,7 +1194,42 @@
           <w:sz w:val="28"/>
           <w:szCs w:val="28"/>
         </w:rPr>
-        <w:t xml:space="preserve"> и определяющий время проведения экологических советов по решению проблем</w:t>
+        <w:t xml:space="preserve">, </w:t>
+      </w:r>
+      <w:r>
+        <w:rPr>
+          <w:sz w:val="28"/>
+          <w:szCs w:val="28"/>
+        </w:rPr>
+        <w:t>определяющий время проведения экологических советов по решению проблем</w:t>
+      </w:r>
+      <w:r>
+        <w:rPr>
+          <w:sz w:val="28"/>
+          <w:szCs w:val="28"/>
+        </w:rPr>
+        <w:t xml:space="preserve"> и</w:t>
+      </w:r>
+      <w:r>
+        <w:rPr>
+          <w:sz w:val="28"/>
+          <w:szCs w:val="28"/>
+        </w:rPr>
+        <w:t xml:space="preserve"> контролирующий выплаты штрафов со стороны нарушителей</w:t>
+      </w:r>
+      <w:r>
+        <w:rPr>
+          <w:sz w:val="28"/>
+          <w:szCs w:val="28"/>
+        </w:rPr>
+        <w:t xml:space="preserve"> экологических </w:t>
+      </w:r>
+      <w:r>
+        <w:rPr>
+          <w:sz w:val="28"/>
+          <w:szCs w:val="28"/>
+        </w:rPr>
+        <w:t>прав</w:t>
       </w:r>
       <w:r>
         <w:rPr>
@@ -1156,6 +1238,7 @@
         </w:rPr>
         <w:t>;</w:t>
       </w:r>
+      <w:proofErr w:type="gramEnd"/>
       <w:r>
         <w:rPr>
           <w:sz w:val="28"/>
@@ -1170,7 +1253,6 @@
         </w:rPr>
         <w:t>;</w:t>
       </w:r>
-      <w:proofErr w:type="gramEnd"/>
       <w:r>
         <w:rPr>
           <w:sz w:val="28"/>
@@ -1534,6 +1616,36 @@
     </w:p>
     <w:p>
       <w:pPr>
+        <w:pStyle w:val="a5"/>
+        <w:tabs>
+          <w:tab w:val="left" w:pos="851"/>
+        </w:tabs>
+        <w:spacing w:before="120" w:after="60" w:line="300" w:lineRule="auto"/>
+        <w:ind w:left="567"/>
+        <w:jc w:val="both"/>
+        <w:rPr>
+          <w:sz w:val="28"/>
+          <w:szCs w:val="28"/>
+        </w:rPr>
+      </w:pPr>
+    </w:p>
+    <w:p>
+      <w:pPr>
+        <w:pStyle w:val="a5"/>
+        <w:tabs>
+          <w:tab w:val="left" w:pos="851"/>
+        </w:tabs>
+        <w:spacing w:before="120" w:after="60" w:line="300" w:lineRule="auto"/>
+        <w:ind w:left="567"/>
+        <w:jc w:val="both"/>
+        <w:rPr>
+          <w:sz w:val="28"/>
+          <w:szCs w:val="28"/>
+        </w:rPr>
+      </w:pPr>
+    </w:p>
+    <w:p>
+      <w:pPr>
         <w:spacing w:before="240" w:after="120" w:line="300" w:lineRule="auto"/>
         <w:rPr>
           <w:rFonts w:ascii="Arial" w:hAnsi="Arial" w:cs="Arial"/>
@@ -1549,6 +1661,7 @@
           <w:sz w:val="28"/>
           <w:szCs w:val="28"/>
         </w:rPr>
+        <w:lastRenderedPageBreak/>
         <w:t>3</w:t>
       </w:r>
       <w:r>
@@ -1676,15 +1789,7 @@
           <w:sz w:val="28"/>
           <w:szCs w:val="28"/>
         </w:rPr>
-        <w:t xml:space="preserve">являются краевые, областные и </w:t>
-      </w:r>
-      <w:r>
-        <w:rPr>
-          <w:sz w:val="28"/>
-          <w:szCs w:val="28"/>
-        </w:rPr>
-        <w:lastRenderedPageBreak/>
-        <w:t xml:space="preserve">республиканские комитеты по экологии и природоведению. Организации, как правило, являются самостоятельными юридическими лицами, имеют собственный баланс. </w:t>
+        <w:t xml:space="preserve">являются краевые, областные и республиканские комитеты по экологии и природоведению. Организации, как правило, являются самостоятельными юридическими лицами, имеют собственный баланс. </w:t>
       </w:r>
       <w:r>
         <w:rPr>
@@ -1727,7 +1832,7 @@
           <w:sz w:val="28"/>
           <w:szCs w:val="28"/>
         </w:rPr>
-        <w:t>создание информационной системы сбора, хранения, систематизации и обработки экологической информации и информации по заданной территории (может подразумеваться и вся территория Российской Федерации)</w:t>
+        <w:t>создание информационной системы сбора, хранения, систематизации и обработки экологической информации</w:t>
       </w:r>
       <w:r>
         <w:rPr>
@@ -1992,7 +2097,7 @@
           <w:sz w:val="28"/>
           <w:szCs w:val="28"/>
         </w:rPr>
-        <w:t xml:space="preserve"> сверхнормативное использование природных ресурсов</w:t>
+        <w:t>сверхнормативное использование природных ресурсов</w:t>
       </w:r>
       <w:r>
         <w:rPr>
@@ -2227,6 +2332,7 @@
           <w:sz w:val="28"/>
           <w:szCs w:val="28"/>
         </w:rPr>
+        <w:lastRenderedPageBreak/>
         <w:t>4</w:t>
       </w:r>
       <w:r>
@@ -2279,7 +2385,6 @@
           <w:sz w:val="28"/>
           <w:szCs w:val="28"/>
         </w:rPr>
-        <w:lastRenderedPageBreak/>
         <w:t xml:space="preserve">Защита информации от несанкционированного доступа </w:t>
       </w:r>
       <w:r>
@@ -3593,21 +3698,42 @@
           <w:sz w:val="28"/>
           <w:szCs w:val="28"/>
         </w:rPr>
-        <w:t xml:space="preserve">электронной записи в </w:t>
-      </w:r>
-      <w:r>
-        <w:rPr>
-          <w:sz w:val="28"/>
-          <w:szCs w:val="28"/>
-        </w:rPr>
-        <w:t xml:space="preserve">экологические </w:t>
-      </w:r>
-      <w:r>
-        <w:rPr>
-          <w:sz w:val="28"/>
-          <w:szCs w:val="28"/>
-        </w:rPr>
-        <w:t>кружки.</w:t>
+        <w:t xml:space="preserve">электронной </w:t>
+      </w:r>
+      <w:r>
+        <w:rPr>
+          <w:sz w:val="28"/>
+          <w:szCs w:val="28"/>
+        </w:rPr>
+        <w:t>регистрации на посещение экологических</w:t>
+      </w:r>
+      <w:r>
+        <w:rPr>
+          <w:sz w:val="28"/>
+          <w:szCs w:val="28"/>
+        </w:rPr>
+        <w:t xml:space="preserve"> </w:t>
+      </w:r>
+      <w:r>
+        <w:rPr>
+          <w:sz w:val="28"/>
+          <w:szCs w:val="28"/>
+        </w:rPr>
+        <w:t>кружк</w:t>
+      </w:r>
+      <w:r>
+        <w:rPr>
+          <w:sz w:val="28"/>
+          <w:szCs w:val="28"/>
+        </w:rPr>
+        <w:t>ов</w:t>
+      </w:r>
+      <w:r>
+        <w:rPr>
+          <w:sz w:val="28"/>
+          <w:szCs w:val="28"/>
+        </w:rPr>
+        <w:t>.</w:t>
       </w:r>
       <w:r>
         <w:rPr>
@@ -3652,6 +3778,7 @@
           <w:sz w:val="28"/>
           <w:szCs w:val="28"/>
         </w:rPr>
+        <w:lastRenderedPageBreak/>
         <w:t>Эколог имеет следующие возможности при пользовании системой:</w:t>
       </w:r>
     </w:p>
@@ -3674,7 +3801,6 @@
           <w:sz w:val="28"/>
           <w:szCs w:val="28"/>
         </w:rPr>
-        <w:lastRenderedPageBreak/>
         <w:t>добавл</w:t>
       </w:r>
       <w:r>
@@ -3823,7 +3949,21 @@
           <w:sz w:val="28"/>
           <w:szCs w:val="28"/>
         </w:rPr>
-        <w:t xml:space="preserve">ских советах </w:t>
+        <w:t xml:space="preserve">ских </w:t>
+      </w:r>
+      <w:r>
+        <w:rPr>
+          <w:sz w:val="28"/>
+          <w:szCs w:val="28"/>
+        </w:rPr>
+        <w:t>собраниях</w:t>
+      </w:r>
+      <w:r>
+        <w:rPr>
+          <w:sz w:val="28"/>
+          <w:szCs w:val="28"/>
+        </w:rPr>
+        <w:t xml:space="preserve"> </w:t>
       </w:r>
       <w:r>
         <w:rPr>
@@ -4837,6 +4977,7 @@
           <w:sz w:val="28"/>
           <w:szCs w:val="28"/>
         </w:rPr>
+        <w:lastRenderedPageBreak/>
         <w:t>4</w:t>
       </w:r>
       <w:r>
@@ -4887,7 +5028,6 @@
           <w:sz w:val="28"/>
           <w:szCs w:val="28"/>
         </w:rPr>
-        <w:lastRenderedPageBreak/>
         <w:t xml:space="preserve">При разработке системы будет использоваться операционная система семейства </w:t>
       </w:r>
       <w:r>
@@ -5283,26 +5423,7 @@
     <w:p>
       <w:pPr>
         <w:spacing w:before="120" w:after="60" w:line="300" w:lineRule="auto"/>
-        <w:rPr>
-          <w:rFonts w:ascii="Arial" w:hAnsi="Arial" w:cs="Arial"/>
-          <w:sz w:val="28"/>
-          <w:szCs w:val="28"/>
-        </w:rPr>
-      </w:pPr>
-    </w:p>
-    <w:p>
-      <w:pPr>
-        <w:spacing w:before="120" w:after="60" w:line="300" w:lineRule="auto"/>
-        <w:rPr>
-          <w:rFonts w:ascii="Arial" w:hAnsi="Arial" w:cs="Arial"/>
-          <w:sz w:val="28"/>
-          <w:szCs w:val="28"/>
-        </w:rPr>
-      </w:pPr>
-    </w:p>
-    <w:p>
-      <w:pPr>
-        <w:spacing w:before="120" w:after="60" w:line="300" w:lineRule="auto"/>
+        <w:jc w:val="center"/>
         <w:rPr>
           <w:rFonts w:ascii="Arial" w:hAnsi="Arial" w:cs="Arial"/>
           <w:sz w:val="28"/>
@@ -5310,11 +5431,54 @@
         </w:rPr>
         <w:sectPr>
           <w:pgSz w:w="16838" w:h="11906" w:orient="landscape"/>
-          <w:pgMar w:top="1418" w:right="1418" w:bottom="850" w:left="1134" w:header="708" w:footer="708" w:gutter="0"/>
+          <w:pgMar w:top="1418" w:right="1418" w:bottom="709" w:left="1134" w:header="708" w:footer="708" w:gutter="0"/>
           <w:cols w:space="708"/>
           <w:docGrid w:linePitch="360"/>
         </w:sectPr>
       </w:pPr>
+      <w:r>
+        <w:rPr>
+          <w:rFonts w:ascii="Arial" w:hAnsi="Arial" w:cs="Arial"/>
+          <w:noProof/>
+          <w:sz w:val="28"/>
+          <w:szCs w:val="28"/>
+        </w:rPr>
+        <w:drawing>
+          <wp:inline distT="0" distB="0" distL="0" distR="0">
+            <wp:extent cx="8990726" cy="5442509"/>
+            <wp:effectExtent l="19050" t="0" r="874" b="0"/>
+            <wp:docPr id="1" name="Рисунок 0" descr="scheme_2.png"/>
+            <wp:cNvGraphicFramePr>
+              <a:graphicFrameLocks xmlns:a="http://schemas.openxmlformats.org/drawingml/2006/main" noChangeAspect="1"/>
+            </wp:cNvGraphicFramePr>
+            <a:graphic xmlns:a="http://schemas.openxmlformats.org/drawingml/2006/main">
+              <a:graphicData uri="http://schemas.openxmlformats.org/drawingml/2006/picture">
+                <pic:pic xmlns:pic="http://schemas.openxmlformats.org/drawingml/2006/picture">
+                  <pic:nvPicPr>
+                    <pic:cNvPr id="0" name="scheme_2.png"/>
+                    <pic:cNvPicPr/>
+                  </pic:nvPicPr>
+                  <pic:blipFill>
+                    <a:blip r:embed="rId6" cstate="print"/>
+                    <a:stretch>
+                      <a:fillRect/>
+                    </a:stretch>
+                  </pic:blipFill>
+                  <pic:spPr>
+                    <a:xfrm>
+                      <a:off x="0" y="0"/>
+                      <a:ext cx="8994568" cy="5444835"/>
+                    </a:xfrm>
+                    <a:prstGeom prst="rect">
+                      <a:avLst/>
+                    </a:prstGeom>
+                  </pic:spPr>
+                </pic:pic>
+              </a:graphicData>
+            </a:graphic>
+          </wp:inline>
+        </w:drawing>
+      </w:r>
     </w:p>
     <w:p>
       <w:pPr>
@@ -6748,7 +6912,21 @@
           <w:sz w:val="28"/>
           <w:szCs w:val="28"/>
         </w:rPr>
-        <w:t>инициатор (в данном случае представитель организации-партнера), в то время как представитель компании может неограниченное число жалоб.</w:t>
+        <w:t xml:space="preserve">инициатор (в данном случае представитель организации-партнера), в то время как представитель компании может </w:t>
+      </w:r>
+      <w:r>
+        <w:rPr>
+          <w:sz w:val="28"/>
+          <w:szCs w:val="28"/>
+        </w:rPr>
+        <w:t xml:space="preserve">давать </w:t>
+      </w:r>
+      <w:r>
+        <w:rPr>
+          <w:sz w:val="28"/>
+          <w:szCs w:val="28"/>
+        </w:rPr>
+        <w:t>неограниченное число жалоб.</w:t>
       </w:r>
       <w:r>
         <w:rPr>
@@ -7922,7 +8100,7 @@
           <w:sz w:val="28"/>
           <w:szCs w:val="28"/>
         </w:rPr>
-        <w:t>Экологическая проблема</w:t>
+        <w:t>Достижение</w:t>
       </w:r>
       <w:r>
         <w:rPr>
@@ -8246,7 +8424,21 @@
           <w:sz w:val="28"/>
           <w:szCs w:val="28"/>
         </w:rPr>
-        <w:t xml:space="preserve"> не оплативших штрафные санкции</w:t>
+        <w:t xml:space="preserve"> </w:t>
+      </w:r>
+      <w:r>
+        <w:rPr>
+          <w:sz w:val="28"/>
+          <w:szCs w:val="28"/>
+        </w:rPr>
+        <w:t xml:space="preserve">еще </w:t>
+      </w:r>
+      <w:r>
+        <w:rPr>
+          <w:sz w:val="28"/>
+          <w:szCs w:val="28"/>
+        </w:rPr>
+        <w:t>не оплативших штрафные санкции</w:t>
       </w:r>
       <w:r>
         <w:rPr>
@@ -8437,7 +8629,28 @@
           <w:sz w:val="28"/>
           <w:szCs w:val="28"/>
         </w:rPr>
-        <w:t xml:space="preserve">. Это позволит ему рассылать соответствующие уведомления на электронные адреса представителей организаций-штрафников. </w:t>
+        <w:t>. Это позволит ему рассылать соответствующие уведомления на электронные адреса представителей организаций-штрафников. Запрос проводится по сущности «Организация</w:t>
+      </w:r>
+      <w:r>
+        <w:rPr>
+          <w:sz w:val="28"/>
+          <w:szCs w:val="28"/>
+        </w:rPr>
+        <w:t>/</w:t>
+      </w:r>
+      <w:r>
+        <w:rPr>
+          <w:sz w:val="28"/>
+          <w:szCs w:val="28"/>
+        </w:rPr>
+        <w:t>лицо</w:t>
+      </w:r>
+      <w:r>
+        <w:rPr>
+          <w:sz w:val="28"/>
+          <w:szCs w:val="28"/>
+        </w:rPr>
+        <w:t xml:space="preserve">-штрафник» по атрибуту </w:t>
       </w:r>
       <w:r>
         <w:rPr>
@@ -8445,28 +8658,7 @@
           <w:szCs w:val="28"/>
         </w:rPr>
         <w:lastRenderedPageBreak/>
-        <w:t>Запрос проводится по сущности «Организация</w:t>
-      </w:r>
-      <w:r>
-        <w:rPr>
-          <w:sz w:val="28"/>
-          <w:szCs w:val="28"/>
-        </w:rPr>
-        <w:t>/</w:t>
-      </w:r>
-      <w:r>
-        <w:rPr>
-          <w:sz w:val="28"/>
-          <w:szCs w:val="28"/>
-        </w:rPr>
-        <w:t>лицо</w:t>
-      </w:r>
-      <w:r>
-        <w:rPr>
-          <w:sz w:val="28"/>
-          <w:szCs w:val="28"/>
-        </w:rPr>
-        <w:t xml:space="preserve">-штрафник» по атрибуту «Срок выплаты», условием для которого </w:t>
+        <w:t xml:space="preserve">«Срок выплаты», условием для которого </w:t>
       </w:r>
       <w:r>
         <w:rPr>
@@ -8628,14 +8820,29 @@
         <w:rPr>
           <w:sz w:val="28"/>
           <w:szCs w:val="28"/>
-        </w:rPr>
-      </w:pPr>
-      <w:r>
-        <w:rPr>
-          <w:sz w:val="28"/>
-          <w:szCs w:val="28"/>
-        </w:rPr>
-        <w:t xml:space="preserve">Запрос на получение информации о кружках, </w:t>
+          <w:lang w:val="en-US"/>
+        </w:rPr>
+      </w:pPr>
+      <w:r>
+        <w:rPr>
+          <w:sz w:val="28"/>
+          <w:szCs w:val="28"/>
+        </w:rPr>
+        <w:t>Запрос на</w:t>
+      </w:r>
+      <w:r>
+        <w:rPr>
+          <w:sz w:val="28"/>
+          <w:szCs w:val="28"/>
+        </w:rPr>
+        <w:t xml:space="preserve"> получение информации о кружках,</w:t>
+      </w:r>
+      <w:r>
+        <w:rPr>
+          <w:sz w:val="28"/>
+          <w:szCs w:val="28"/>
+        </w:rPr>
+        <w:t xml:space="preserve"> </w:t>
       </w:r>
       <w:r>
         <w:rPr>
@@ -10452,6 +10659,34 @@
       <w:ind w:left="720"/>
       <w:contextualSpacing/>
     </w:pPr>
+  </w:style>
+  <w:style w:type="paragraph" w:styleId="a6">
+    <w:name w:val="Balloon Text"/>
+    <w:basedOn w:val="a"/>
+    <w:link w:val="a7"/>
+    <w:uiPriority w:val="99"/>
+    <w:semiHidden/>
+    <w:unhideWhenUsed/>
+    <w:rsid w:val="00DB043A"/>
+    <w:rPr>
+      <w:rFonts w:ascii="Tahoma" w:hAnsi="Tahoma" w:cs="Tahoma"/>
+      <w:sz w:val="16"/>
+      <w:szCs w:val="16"/>
+    </w:rPr>
+  </w:style>
+  <w:style w:type="character" w:customStyle="1" w:styleId="a7">
+    <w:name w:val="Текст выноски Знак"/>
+    <w:basedOn w:val="a0"/>
+    <w:link w:val="a6"/>
+    <w:uiPriority w:val="99"/>
+    <w:semiHidden/>
+    <w:rsid w:val="00DB043A"/>
+    <w:rPr>
+      <w:rFonts w:ascii="Tahoma" w:eastAsia="Times New Roman" w:hAnsi="Tahoma" w:cs="Tahoma"/>
+      <w:sz w:val="16"/>
+      <w:szCs w:val="16"/>
+      <w:lang w:eastAsia="ru-RU"/>
+    </w:rPr>
   </w:style>
 </w:styles>
 </file>
@@ -10744,7 +10979,7 @@
 </file>
 
 <file path=customXml/itemProps1.xml><?xml version="1.0" encoding="utf-8"?>
-<ds:datastoreItem xmlns:ds="http://schemas.openxmlformats.org/officeDocument/2006/customXml" ds:itemID="{CE9A25C1-CF3F-405A-B845-3C0579BD6226}">
+<ds:datastoreItem xmlns:ds="http://schemas.openxmlformats.org/officeDocument/2006/customXml" ds:itemID="{A1DB7632-8F7B-44FB-9F34-E7ACFB6F3A87}">
   <ds:schemaRefs>
     <ds:schemaRef ds:uri="http://schemas.openxmlformats.org/officeDocument/2006/bibliography"/>
   </ds:schemaRefs>

</xml_diff>